<commit_message>
Refact the quote classes
</commit_message>
<xml_diff>
--- a/Note/Object-Oriented Programming.docx
+++ b/Note/Object-Oriented Programming.docx
@@ -484,9 +484,129 @@
           <w:numId w:val="1"/>
         </w:numPr>
         <w:ind w:firstLineChars="0"/>
-        <w:rPr>
-          <w:rFonts w:hint="eastAsia"/>
-        </w:rPr>
+      </w:pPr>
+      <w:r>
+        <w:rPr>
+          <w:rFonts w:hint="eastAsia"/>
+        </w:rPr>
+        <w:t>The</w:t>
+      </w:r>
+      <w:r>
+        <w:t xml:space="preserve"> </w:t>
+      </w:r>
+      <w:r>
+        <w:rPr>
+          <w:b/>
+        </w:rPr>
+        <w:t>=0</w:t>
+      </w:r>
+      <w:r>
+        <w:rPr>
+          <w:b/>
+        </w:rPr>
+        <w:t xml:space="preserve"> </w:t>
+      </w:r>
+      <w:r>
+        <w:t>may appear only on the declaration of a virtual function in the class body.</w:t>
+      </w:r>
+    </w:p>
+    <w:p>
+      <w:pPr>
+        <w:pStyle w:val="a3"/>
+        <w:numPr>
+          <w:ilvl w:val="0"/>
+          <w:numId w:val="1"/>
+        </w:numPr>
+        <w:ind w:firstLineChars="0"/>
+      </w:pPr>
+      <w:r>
+        <w:rPr>
+          <w:rFonts w:hint="eastAsia"/>
+        </w:rPr>
+        <w:t>W</w:t>
+      </w:r>
+      <w:r>
+        <w:t xml:space="preserve">e can provide a definition for a </w:t>
+      </w:r>
+      <w:r>
+        <w:rPr>
+          <w:b/>
+        </w:rPr>
+        <w:t>purevirtual</w:t>
+      </w:r>
+      <w:r>
+        <w:t>. However, the function body must be defined outside the class.</w:t>
+      </w:r>
+    </w:p>
+    <w:p>
+      <w:pPr>
+        <w:pStyle w:val="a3"/>
+        <w:numPr>
+          <w:ilvl w:val="0"/>
+          <w:numId w:val="1"/>
+        </w:numPr>
+        <w:ind w:firstLineChars="0"/>
+      </w:pPr>
+      <w:r>
+        <w:rPr>
+          <w:rFonts w:hint="eastAsia"/>
+        </w:rPr>
+        <w:t>A</w:t>
+      </w:r>
+      <w:r>
+        <w:t xml:space="preserve"> derived class member or friend may access the </w:t>
+      </w:r>
+      <w:r>
+        <w:rPr>
+          <w:b/>
+        </w:rPr>
+        <w:t>protected</w:t>
+      </w:r>
+      <w:r>
+        <w:t xml:space="preserve"> members of the base class </w:t>
+      </w:r>
+      <w:r>
+        <w:rPr>
+          <w:b/>
+        </w:rPr>
+        <w:t>only</w:t>
+      </w:r>
+      <w:r>
+        <w:t xml:space="preserve"> through a derived object. The derived class has no special</w:t>
+      </w:r>
+      <w:r>
+        <w:t xml:space="preserve"> </w:t>
+      </w:r>
+      <w:r>
+        <w:t xml:space="preserve">access to the </w:t>
+      </w:r>
+      <w:r>
+        <w:rPr>
+          <w:b/>
+        </w:rPr>
+        <w:t>protected</w:t>
+      </w:r>
+      <w:r>
+        <w:t xml:space="preserve"> members of </w:t>
+      </w:r>
+      <w:r>
+        <w:rPr>
+          <w:b/>
+        </w:rPr>
+        <w:t>base-class</w:t>
+      </w:r>
+      <w:r>
+        <w:t xml:space="preserve"> objects.</w:t>
+      </w:r>
+    </w:p>
+    <w:p>
+      <w:pPr>
+        <w:pStyle w:val="a3"/>
+        <w:numPr>
+          <w:ilvl w:val="0"/>
+          <w:numId w:val="1"/>
+        </w:numPr>
+        <w:ind w:firstLineChars="0"/>
       </w:pPr>
       <w:bookmarkStart w:id="0" w:name="_GoBack"/>
       <w:bookmarkEnd w:id="0"/>
@@ -519,7 +639,7 @@
         <w:rFonts w:hint="default"/>
       </w:rPr>
     </w:lvl>
-    <w:lvl w:ilvl="1" w:tplc="04090019" w:tentative="1">
+    <w:lvl w:ilvl="1" w:tplc="04090019">
       <w:start w:val="1"/>
       <w:numFmt w:val="lowerLetter"/>
       <w:lvlText w:val="%2)"/>

</xml_diff>